<commit_message>
Update Template Group Project CMU-SE 100 2.docx
</commit_message>
<xml_diff>
--- a/Template Group Project CMU-SE 100 2.docx
+++ b/Template Group Project CMU-SE 100 2.docx
@@ -6636,6 +6636,16 @@
                 <w:lang w:val="en-VN"/>
               </w:rPr>
               <w:t> </w:t>
+            </w:r>
+            <w:r>
+              <w:rPr>
+                <w:rFonts w:ascii="Times New Roman" w:eastAsia="Times New Roman" w:hAnsi="Times New Roman" w:cs="Times New Roman"/>
+                <w:color w:val="2E74B5"/>
+                <w:sz w:val="32"/>
+                <w:szCs w:val="32"/>
+                <w:lang w:val="en-VN"/>
+              </w:rPr>
+              <w:t>Abc</w:t>
             </w:r>
           </w:p>
         </w:tc>
@@ -25469,7 +25479,7 @@
                 <w:sz w:val="32"/>
                 <w:szCs w:val="32"/>
               </w:rPr>
-              <w:t>dụng 1</w:t>
+              <w:t>dụng</w:t>
             </w:r>
             <w:proofErr w:type="spellEnd"/>
             <w:r>
@@ -25480,7 +25490,7 @@
                 <w:sz w:val="32"/>
                 <w:szCs w:val="32"/>
               </w:rPr>
-              <w:t xml:space="preserve"> </w:t>
+              <w:t xml:space="preserve"> 1 </w:t>
             </w:r>
             <w:proofErr w:type="spellStart"/>
             <w:r>
@@ -25491,7 +25501,29 @@
                 <w:sz w:val="32"/>
                 <w:szCs w:val="32"/>
               </w:rPr>
-              <w:t>thẻ giảm</w:t>
+              <w:t>thẻ</w:t>
+            </w:r>
+            <w:proofErr w:type="spellEnd"/>
+            <w:r>
+              <w:rPr>
+                <w:rFonts w:ascii="Times New Roman" w:eastAsia="Times New Roman" w:hAnsi="Times New Roman" w:cs="Times New Roman"/>
+                <w:i/>
+                <w:iCs/>
+                <w:sz w:val="32"/>
+                <w:szCs w:val="32"/>
+              </w:rPr>
+              <w:t xml:space="preserve"> </w:t>
+            </w:r>
+            <w:proofErr w:type="spellStart"/>
+            <w:r>
+              <w:rPr>
+                <w:rFonts w:ascii="Times New Roman" w:eastAsia="Times New Roman" w:hAnsi="Times New Roman" w:cs="Times New Roman"/>
+                <w:i/>
+                <w:iCs/>
+                <w:sz w:val="32"/>
+                <w:szCs w:val="32"/>
+              </w:rPr>
+              <w:t>giảm</w:t>
             </w:r>
             <w:proofErr w:type="spellEnd"/>
             <w:r>

</xml_diff>